<commit_message>
adding to Git documentation
</commit_message>
<xml_diff>
--- a/Git/Git and GitHub.docx
+++ b/Git/Git and GitHub.docx
@@ -683,6 +683,25 @@
           <w:sz w:val="24"/>
           <w:szCs w:val="24"/>
         </w:rPr>
+        <w:t xml:space="preserve"> or ‘</w:t>
+      </w:r>
+      <w:r>
+        <w:rPr>
+          <w:b/>
+          <w:bCs/>
+          <w:color w:val="000000"/>
+          <w:sz w:val="24"/>
+          <w:szCs w:val="24"/>
+        </w:rPr>
+        <w:t>$ git add -A</w:t>
+      </w:r>
+      <w:r>
+        <w:rPr>
+          <w:color w:val="000000"/>
+          <w:sz w:val="24"/>
+          <w:szCs w:val="24"/>
+        </w:rPr>
+        <w:t>’</w:t>
       </w:r>
     </w:p>
     <w:p>
@@ -978,6 +997,218 @@
           <w:szCs w:val="24"/>
         </w:rPr>
         <w:t>$ git push</w:t>
+      </w:r>
+    </w:p>
+    <w:p>
+      <w:pPr>
+        <w:rPr>
+          <w:b/>
+          <w:bCs/>
+          <w:color w:val="000000"/>
+          <w:sz w:val="24"/>
+          <w:szCs w:val="24"/>
+        </w:rPr>
+      </w:pPr>
+      <w:r>
+        <w:rPr>
+          <w:b/>
+          <w:bCs/>
+          <w:color w:val="000000"/>
+          <w:sz w:val="24"/>
+          <w:szCs w:val="24"/>
+        </w:rPr>
+      </w:r>
+    </w:p>
+    <w:p>
+      <w:pPr>
+        <w:rPr>
+          <w:color w:val="000000"/>
+          <w:sz w:val="24"/>
+          <w:szCs w:val="24"/>
+        </w:rPr>
+      </w:pPr>
+      <w:r>
+        <w:rPr>
+          <w:color w:val="000000"/>
+          <w:sz w:val="24"/>
+          <w:szCs w:val="24"/>
+        </w:rPr>
+        <w:t>To get the latest version of any changes:</w:t>
+      </w:r>
+    </w:p>
+    <w:p>
+      <w:pPr>
+        <w:numPr>
+          <w:ilvl w:val="0"/>
+          <w:numId w:val="3"/>
+        </w:numPr>
+        <w:ind w:left="1080" w:hanging="360"/>
+        <w:rPr>
+          <w:b/>
+          <w:bCs/>
+          <w:color w:val="000000"/>
+          <w:sz w:val="24"/>
+          <w:szCs w:val="24"/>
+        </w:rPr>
+      </w:pPr>
+      <w:r>
+        <w:rPr>
+          <w:b/>
+          <w:bCs/>
+          <w:color w:val="000000"/>
+          <w:sz w:val="24"/>
+          <w:szCs w:val="24"/>
+        </w:rPr>
+        <w:t>$ git pull</w:t>
+      </w:r>
+    </w:p>
+    <w:p>
+      <w:pPr>
+        <w:rPr>
+          <w:b/>
+          <w:bCs/>
+          <w:color w:val="000000"/>
+          <w:sz w:val="24"/>
+          <w:szCs w:val="24"/>
+        </w:rPr>
+      </w:pPr>
+      <w:r>
+        <w:rPr>
+          <w:b/>
+          <w:bCs/>
+          <w:color w:val="000000"/>
+          <w:sz w:val="24"/>
+          <w:szCs w:val="24"/>
+        </w:rPr>
+      </w:r>
+    </w:p>
+    <w:p>
+      <w:r/>
+      <w:r>
+        <w:br w:type="page"/>
+      </w:r>
+    </w:p>
+    <w:p>
+      <w:pPr>
+        <w:pStyle w:val="para3"/>
+      </w:pPr>
+      <w:r>
+        <w:t>Branching</w:t>
+      </w:r>
+    </w:p>
+    <w:p>
+      <w:pPr>
+        <w:rPr>
+          <w:sz w:val="24"/>
+          <w:szCs w:val="24"/>
+        </w:rPr>
+      </w:pPr>
+      <w:r>
+        <w:rPr>
+          <w:sz w:val="24"/>
+          <w:szCs w:val="24"/>
+        </w:rPr>
+        <w:t>In real-world situations, use ‘branching’ to make edits/changes to files for approval before</w:t>
+      </w:r>
+    </w:p>
+    <w:p>
+      <w:pPr>
+        <w:rPr>
+          <w:sz w:val="24"/>
+          <w:szCs w:val="24"/>
+        </w:rPr>
+      </w:pPr>
+      <w:r>
+        <w:rPr>
+          <w:sz w:val="24"/>
+          <w:szCs w:val="24"/>
+        </w:rPr>
+        <w:t>merging them to the master branch.</w:t>
+      </w:r>
+    </w:p>
+    <w:p>
+      <w:pPr>
+        <w:rPr>
+          <w:sz w:val="24"/>
+          <w:szCs w:val="24"/>
+        </w:rPr>
+      </w:pPr>
+      <w:r>
+        <w:rPr>
+          <w:sz w:val="24"/>
+          <w:szCs w:val="24"/>
+        </w:rPr>
+      </w:r>
+    </w:p>
+    <w:p>
+      <w:pPr>
+        <w:rPr>
+          <w:sz w:val="24"/>
+          <w:szCs w:val="24"/>
+        </w:rPr>
+      </w:pPr>
+      <w:r>
+        <w:rPr>
+          <w:sz w:val="24"/>
+          <w:szCs w:val="24"/>
+        </w:rPr>
+        <w:t>To create a new branch:</w:t>
+      </w:r>
+    </w:p>
+    <w:p>
+      <w:pPr>
+        <w:numPr>
+          <w:ilvl w:val="0"/>
+          <w:numId w:val="3"/>
+        </w:numPr>
+        <w:ind w:left="1080" w:hanging="360"/>
+        <w:rPr>
+          <w:b/>
+          <w:bCs/>
+          <w:sz w:val="24"/>
+          <w:szCs w:val="24"/>
+        </w:rPr>
+      </w:pPr>
+      <w:r>
+        <w:rPr>
+          <w:b/>
+          <w:bCs/>
+          <w:sz w:val="24"/>
+          <w:szCs w:val="24"/>
+        </w:rPr>
+        <w:t>$ git branch NewBranchName</w:t>
+      </w:r>
+    </w:p>
+    <w:p>
+      <w:pPr>
+        <w:numPr>
+          <w:ilvl w:val="0"/>
+          <w:numId w:val="3"/>
+        </w:numPr>
+        <w:ind w:left="1080" w:hanging="360"/>
+        <w:rPr>
+          <w:b/>
+          <w:bCs/>
+          <w:sz w:val="24"/>
+          <w:szCs w:val="24"/>
+        </w:rPr>
+      </w:pPr>
+      <w:r>
+        <w:rPr>
+          <w:b/>
+          <w:bCs/>
+          <w:sz w:val="24"/>
+          <w:szCs w:val="24"/>
+        </w:rPr>
+        <w:t>$ git checkout NewBranchName</w:t>
+      </w:r>
+    </w:p>
+    <w:p>
+      <w:r/>
+    </w:p>
+    <w:p>
+      <w:r>
+        <w:t xml:space="preserve"> </w:t>
       </w:r>
     </w:p>
     <w:p>
@@ -1136,13 +1367,11 @@
     <w:name w:val="Bullet 1"/>
     <w:lvl w:ilvl="0">
       <w:numFmt w:val="bullet"/>
+      <w:suff w:val="tab"/>
       <w:lvlText w:val=""/>
       <w:lvlJc w:val="left"/>
       <w:pPr>
-        <w:tabs>
-          <w:tab w:val="num" w:pos="360"/>
-        </w:tabs>
-        <w:ind w:left="360" w:hanging="360"/>
+        <w:ind w:left="0" w:hanging="0"/>
       </w:pPr>
       <w:rPr>
         <w:rFonts w:ascii="Wingdings" w:hAnsi="Wingdings" w:eastAsia="Wingdings" w:cs="Wingdings"/>
@@ -1153,6 +1382,22 @@
   <w:abstractNum w:abstractNumId="2">
     <w:multiLevelType w:val="singleLevel"/>
     <w:name w:val="Bullet 2"/>
+    <w:lvl w:ilvl="0">
+      <w:numFmt w:val="bullet"/>
+      <w:suff w:val="tab"/>
+      <w:lvlText w:val=""/>
+      <w:lvlJc w:val="left"/>
+      <w:pPr>
+        <w:ind w:left="0" w:hanging="0"/>
+      </w:pPr>
+      <w:rPr>
+        <w:rFonts w:ascii="Wingdings" w:hAnsi="Wingdings" w:eastAsia="Wingdings" w:cs="Wingdings"/>
+      </w:rPr>
+    </w:lvl>
+  </w:abstractNum>
+  <w:abstractNum w:abstractNumId="3">
+    <w:multiLevelType w:val="singleLevel"/>
+    <w:name w:val="Bullet 3"/>
     <w:lvl w:ilvl="0">
       <w:numFmt w:val="bullet"/>
       <w:lvlText w:val=""/>
@@ -1175,6 +1420,9 @@
     <w:abstractNumId w:val="2"/>
   </w:num>
   <w:num w:numId="3">
+    <w:abstractNumId w:val="3"/>
+  </w:num>
+  <w:num w:numId="4">
     <w:abstractNumId w:val="0"/>
   </w:num>
 </w:numbering>

</xml_diff>

<commit_message>
testing branching and merging
</commit_message>
<xml_diff>
--- a/Git/Git and GitHub.docx
+++ b/Git/Git and GitHub.docx
@@ -1296,48 +1296,153 @@
       </w:r>
     </w:p>
     <w:p>
+      <w:r/>
+    </w:p>
+    <w:p>
+      <w:pPr>
+        <w:rPr>
+          <w:sz w:val="24"/>
+          <w:szCs w:val="24"/>
+        </w:rPr>
+      </w:pPr>
+      <w:r>
+        <w:rPr>
+          <w:sz w:val="24"/>
+          <w:szCs w:val="24"/>
+        </w:rPr>
+        <w:t>You can view branch changes under ‘Your recently pushed branches’. To view updates and</w:t>
+      </w:r>
+    </w:p>
+    <w:p>
+      <w:pPr>
+        <w:rPr>
+          <w:sz w:val="24"/>
+          <w:szCs w:val="24"/>
+        </w:rPr>
+      </w:pPr>
+      <w:r>
+        <w:rPr>
+          <w:sz w:val="24"/>
+          <w:szCs w:val="24"/>
+        </w:rPr>
+        <w:t>changes, click the green button, ‘</w:t>
+      </w:r>
+      <w:r>
+        <w:rPr>
+          <w:b/>
+          <w:bCs/>
+          <w:sz w:val="24"/>
+          <w:szCs w:val="24"/>
+        </w:rPr>
+        <w:t>Compare and pull request</w:t>
+      </w:r>
+      <w:r>
+        <w:rPr>
+          <w:sz w:val="24"/>
+          <w:szCs w:val="24"/>
+        </w:rPr>
+        <w:t>’. From here you can enter a</w:t>
+      </w:r>
+    </w:p>
+    <w:p>
+      <w:pPr>
+        <w:rPr>
+          <w:sz w:val="24"/>
+          <w:szCs w:val="24"/>
+        </w:rPr>
+      </w:pPr>
+      <w:r>
+        <w:rPr>
+          <w:sz w:val="24"/>
+          <w:szCs w:val="24"/>
+        </w:rPr>
+        <w:t>message to alert other users to open a pull request to view your updates for approval.</w:t>
+      </w:r>
+    </w:p>
+    <w:p>
+      <w:pPr>
+        <w:rPr>
+          <w:sz w:val="24"/>
+          <w:szCs w:val="24"/>
+        </w:rPr>
+      </w:pPr>
+      <w:r>
+        <w:rPr>
+          <w:sz w:val="24"/>
+          <w:szCs w:val="24"/>
+        </w:rPr>
+      </w:r>
+    </w:p>
+    <w:p>
+      <w:pPr>
+        <w:rPr>
+          <w:sz w:val="24"/>
+          <w:szCs w:val="24"/>
+        </w:rPr>
+      </w:pPr>
+      <w:r>
+        <w:rPr>
+          <w:sz w:val="24"/>
+          <w:szCs w:val="24"/>
+        </w:rPr>
+        <w:t>Under ‘Open a pull request:</w:t>
+      </w:r>
+    </w:p>
+    <w:p>
       <w:pPr>
         <w:numPr>
           <w:ilvl w:val="0"/>
-          <w:numId w:val="0"/>
+          <w:numId w:val="3"/>
         </w:numPr>
-        <w:ind w:left="1080" w:firstLine="0"/>
-        <w:rPr>
-          <w:sz w:val="24"/>
-          <w:szCs w:val="24"/>
-        </w:rPr>
-      </w:pPr>
-      <w:r>
-        <w:rPr>
-          <w:sz w:val="24"/>
-          <w:szCs w:val="24"/>
-        </w:rPr>
-      </w:r>
-    </w:p>
-    <w:p>
-      <w:r/>
-    </w:p>
-    <w:p>
-      <w:r>
-        <w:t xml:space="preserve"> </w:t>
-      </w:r>
-    </w:p>
-    <w:p>
-      <w:pPr>
-        <w:rPr>
-          <w:sz w:val="24"/>
-          <w:szCs w:val="24"/>
-        </w:rPr>
-      </w:pPr>
-      <w:r>
-        <w:rPr>
-          <w:sz w:val="24"/>
-          <w:szCs w:val="24"/>
-        </w:rPr>
-      </w:r>
-    </w:p>
-    <w:p>
-      <w:r/>
+        <w:ind w:left="1080" w:hanging="360"/>
+        <w:rPr>
+          <w:sz w:val="24"/>
+          <w:szCs w:val="24"/>
+        </w:rPr>
+      </w:pPr>
+      <w:r>
+        <w:rPr>
+          <w:sz w:val="24"/>
+          <w:szCs w:val="24"/>
+        </w:rPr>
+        <w:t>Enter your message to the user(s).</w:t>
+      </w:r>
+    </w:p>
+    <w:p>
+      <w:pPr>
+        <w:numPr>
+          <w:ilvl w:val="0"/>
+          <w:numId w:val="3"/>
+        </w:numPr>
+        <w:ind w:left="1080" w:hanging="360"/>
+        <w:rPr>
+          <w:sz w:val="24"/>
+          <w:szCs w:val="24"/>
+        </w:rPr>
+      </w:pPr>
+      <w:r>
+        <w:rPr>
+          <w:sz w:val="24"/>
+          <w:szCs w:val="24"/>
+        </w:rPr>
+        <w:t>Click the green “</w:t>
+      </w:r>
+      <w:r>
+        <w:rPr>
+          <w:b/>
+          <w:bCs/>
+          <w:sz w:val="24"/>
+          <w:szCs w:val="24"/>
+        </w:rPr>
+        <w:t>Create pull request</w:t>
+      </w:r>
+      <w:r>
+        <w:rPr>
+          <w:sz w:val="24"/>
+          <w:szCs w:val="24"/>
+        </w:rPr>
+        <w:t>” button</w:t>
+      </w:r>
     </w:p>
     <w:sectPr>
       <w:footnotePr>

</xml_diff>

<commit_message>
updating git and react docs
</commit_message>
<xml_diff>
--- a/Git/Git and GitHub.docx
+++ b/Git/Git and GitHub.docx
@@ -1569,6 +1569,34 @@
           <w:szCs w:val="24"/>
         </w:rPr>
         <w:t xml:space="preserve"> to get the latest updates</w:t>
+      </w:r>
+    </w:p>
+    <w:p>
+      <w:pPr>
+        <w:rPr>
+          <w:sz w:val="24"/>
+          <w:szCs w:val="24"/>
+        </w:rPr>
+      </w:pPr>
+      <w:r>
+        <w:rPr>
+          <w:sz w:val="24"/>
+          <w:szCs w:val="24"/>
+        </w:rPr>
+      </w:r>
+    </w:p>
+    <w:p>
+      <w:pPr>
+        <w:rPr>
+          <w:sz w:val="24"/>
+          <w:szCs w:val="24"/>
+        </w:rPr>
+      </w:pPr>
+      <w:r>
+        <w:rPr>
+          <w:sz w:val="24"/>
+          <w:szCs w:val="24"/>
+        </w:rPr>
       </w:r>
     </w:p>
     <w:sectPr>

</xml_diff>

<commit_message>
Updated docs and monster-rolodex
</commit_message>
<xml_diff>
--- a/Git/Git and GitHub.docx
+++ b/Git/Git and GitHub.docx
@@ -86,12 +86,6 @@
         </w:rPr>
         <w:t>’</w:t>
       </w:r>
-      <w:r>
-        <w:rPr>
-          <w:sz w:val="24"/>
-          <w:szCs w:val="24"/>
-        </w:rPr>
-      </w:r>
     </w:p>
     <w:p>
       <w:pPr>
@@ -128,12 +122,6 @@
         </w:rPr>
         <w:t>’</w:t>
       </w:r>
-      <w:r>
-        <w:rPr>
-          <w:sz w:val="24"/>
-          <w:szCs w:val="24"/>
-        </w:rPr>
-      </w:r>
     </w:p>
     <w:p>
       <w:pPr>
@@ -170,12 +158,6 @@
         </w:rPr>
         <w:t>’</w:t>
       </w:r>
-      <w:r>
-        <w:rPr>
-          <w:sz w:val="24"/>
-          <w:szCs w:val="24"/>
-        </w:rPr>
-      </w:r>
     </w:p>
     <w:p>
       <w:pPr>
@@ -212,12 +194,6 @@
         </w:rPr>
         <w:t>’</w:t>
       </w:r>
-      <w:r>
-        <w:rPr>
-          <w:sz w:val="24"/>
-          <w:szCs w:val="24"/>
-        </w:rPr>
-      </w:r>
     </w:p>
     <w:p>
       <w:pPr>
@@ -254,12 +230,6 @@
         </w:rPr>
         <w:t>’</w:t>
       </w:r>
-      <w:r>
-        <w:rPr>
-          <w:sz w:val="24"/>
-          <w:szCs w:val="24"/>
-        </w:rPr>
-      </w:r>
     </w:p>
     <w:p>
       <w:pPr>
@@ -375,13 +345,6 @@
           <w:szCs w:val="24"/>
         </w:rPr>
         <w:t>’ button’</w:t>
-      </w:r>
-      <w:r>
-        <w:rPr>
-          <w:color w:val="000000"/>
-          <w:sz w:val="24"/>
-          <w:szCs w:val="24"/>
-        </w:rPr>
       </w:r>
     </w:p>
     <w:p>
@@ -828,13 +791,6 @@
         <w:t>’</w:t>
         <w:tab/>
       </w:r>
-      <w:r>
-        <w:rPr>
-          <w:color w:val="000000"/>
-          <w:sz w:val="24"/>
-          <w:szCs w:val="24"/>
-        </w:rPr>
-      </w:r>
     </w:p>
     <w:p>
       <w:pPr>
@@ -1010,13 +966,6 @@
           <w:szCs w:val="24"/>
         </w:rPr>
         <w:t>’ script</w:t>
-      </w:r>
-      <w:r>
-        <w:rPr>
-          <w:color w:val="000000"/>
-          <w:sz w:val="24"/>
-          <w:szCs w:val="24"/>
-        </w:rPr>
       </w:r>
     </w:p>
     <w:p>
@@ -1817,6 +1766,106 @@
           <w:szCs w:val="24"/>
         </w:rPr>
         <w:t>“deploy”: “gh-pages -d build”</w:t>
+      </w:r>
+    </w:p>
+    <w:p>
+      <w:pPr>
+        <w:numPr>
+          <w:ilvl w:val="0"/>
+          <w:numId w:val="4"/>
+        </w:numPr>
+        <w:ind w:left="1080" w:hanging="360"/>
+        <w:rPr>
+          <w:sz w:val="24"/>
+          <w:szCs w:val="24"/>
+        </w:rPr>
+      </w:pPr>
+      <w:r>
+        <w:rPr>
+          <w:sz w:val="24"/>
+          <w:szCs w:val="24"/>
+        </w:rPr>
+        <w:t>Within the terminal:</w:t>
+      </w:r>
+    </w:p>
+    <w:p>
+      <w:pPr>
+        <w:numPr>
+          <w:ilvl w:val="0"/>
+          <w:numId w:val="4"/>
+        </w:numPr>
+        <w:ind w:left="1800" w:hanging="360"/>
+        <w:rPr>
+          <w:sz w:val="24"/>
+          <w:szCs w:val="24"/>
+        </w:rPr>
+      </w:pPr>
+      <w:r>
+        <w:rPr>
+          <w:sz w:val="24"/>
+          <w:szCs w:val="24"/>
+        </w:rPr>
+        <w:t>run ‘npm run deploy”</w:t>
+      </w:r>
+    </w:p>
+    <w:p>
+      <w:pPr>
+        <w:numPr>
+          <w:ilvl w:val="0"/>
+          <w:numId w:val="4"/>
+        </w:numPr>
+        <w:ind w:left="1800" w:hanging="360"/>
+        <w:rPr>
+          <w:sz w:val="24"/>
+          <w:szCs w:val="24"/>
+        </w:rPr>
+      </w:pPr>
+      <w:r>
+        <w:rPr>
+          <w:sz w:val="24"/>
+          <w:szCs w:val="24"/>
+        </w:rPr>
+        <w:t>git add -A</w:t>
+      </w:r>
+    </w:p>
+    <w:p>
+      <w:pPr>
+        <w:numPr>
+          <w:ilvl w:val="0"/>
+          <w:numId w:val="4"/>
+        </w:numPr>
+        <w:ind w:left="1800" w:hanging="360"/>
+        <w:rPr>
+          <w:sz w:val="24"/>
+          <w:szCs w:val="24"/>
+        </w:rPr>
+      </w:pPr>
+      <w:r>
+        <w:rPr>
+          <w:sz w:val="24"/>
+          <w:szCs w:val="24"/>
+        </w:rPr>
+        <w:t>git commit -m ‘adding files for github pages’</w:t>
+      </w:r>
+    </w:p>
+    <w:p>
+      <w:pPr>
+        <w:numPr>
+          <w:ilvl w:val="0"/>
+          <w:numId w:val="4"/>
+        </w:numPr>
+        <w:ind w:left="1800" w:hanging="360"/>
+        <w:rPr>
+          <w:sz w:val="24"/>
+          <w:szCs w:val="24"/>
+        </w:rPr>
+      </w:pPr>
+      <w:r>
+        <w:rPr>
+          <w:sz w:val="24"/>
+          <w:szCs w:val="24"/>
+        </w:rPr>
+        <w:t>ggpush</w:t>
       </w:r>
     </w:p>
     <w:p>

</xml_diff>